<commit_message>
synced IA4 and machine learning bias activity
</commit_message>
<xml_diff>
--- a/IA_4/Individual Assignment 4 .docx
+++ b/IA_4/Individual Assignment 4 .docx
@@ -4,6 +4,7 @@
   <w:body>
     <w:p>
       <w:pPr>
+        <w:spacing w:after="0" w:line="240" w:lineRule="auto"/>
         <w:jc w:val="center"/>
         <w:rPr>
           <w:rFonts w:ascii="Calibri" w:eastAsia="Calibri" w:hAnsi="Calibri" w:cs="Times New Roman"/>
@@ -58,7 +59,7 @@
           <w:numId w:val="15"/>
         </w:numPr>
         <w:shd w:val="clear" w:color="auto" w:fill="FFFFFF"/>
-        <w:spacing w:before="100" w:beforeAutospacing="1" w:after="100" w:afterAutospacing="1" w:line="300" w:lineRule="atLeast"/>
+        <w:spacing w:before="100" w:beforeAutospacing="1" w:after="0" w:line="240" w:lineRule="auto"/>
         <w:ind w:left="525"/>
         <w:rPr>
           <w:rFonts w:eastAsia="Times New Roman" w:cs="Times New Roman"/>
@@ -77,7 +78,7 @@
     <w:p>
       <w:pPr>
         <w:shd w:val="clear" w:color="auto" w:fill="FFFFFF"/>
-        <w:spacing w:after="150" w:line="341" w:lineRule="atLeast"/>
+        <w:spacing w:after="0" w:line="240" w:lineRule="auto"/>
         <w:ind w:left="165" w:right="300"/>
         <w:rPr>
           <w:rFonts w:eastAsia="Times New Roman" w:cs="Times New Roman"/>
@@ -107,7 +108,7 @@
           <w:numId w:val="25"/>
         </w:numPr>
         <w:shd w:val="clear" w:color="auto" w:fill="FFFFFF"/>
-        <w:spacing w:after="150" w:line="341" w:lineRule="atLeast"/>
+        <w:spacing w:after="0" w:line="240" w:lineRule="auto"/>
         <w:ind w:right="300"/>
         <w:rPr>
           <w:rFonts w:eastAsia="Times New Roman" w:cs="Times New Roman"/>
@@ -130,7 +131,7 @@
           <w:numId w:val="25"/>
         </w:numPr>
         <w:shd w:val="clear" w:color="auto" w:fill="FFFFFF"/>
-        <w:spacing w:after="150" w:line="341" w:lineRule="atLeast"/>
+        <w:spacing w:after="0" w:line="240" w:lineRule="auto"/>
         <w:ind w:right="300"/>
         <w:rPr>
           <w:rFonts w:eastAsia="Times New Roman" w:cs="Times New Roman"/>
@@ -153,7 +154,7 @@
           <w:numId w:val="25"/>
         </w:numPr>
         <w:shd w:val="clear" w:color="auto" w:fill="FFFFFF"/>
-        <w:spacing w:after="150" w:line="341" w:lineRule="atLeast"/>
+        <w:spacing w:after="0" w:line="240" w:lineRule="auto"/>
         <w:ind w:right="300"/>
         <w:rPr>
           <w:rFonts w:eastAsia="Times New Roman" w:cs="Times New Roman"/>
@@ -171,7 +172,7 @@
     <w:p>
       <w:pPr>
         <w:shd w:val="clear" w:color="auto" w:fill="FFFFFF"/>
-        <w:spacing w:after="150" w:line="341" w:lineRule="atLeast"/>
+        <w:spacing w:after="0" w:line="240" w:lineRule="auto"/>
         <w:ind w:left="165" w:right="300"/>
         <w:rPr>
           <w:rFonts w:eastAsia="Times New Roman" w:cs="Times New Roman"/>
@@ -200,7 +201,7 @@
           <w:numId w:val="15"/>
         </w:numPr>
         <w:shd w:val="clear" w:color="auto" w:fill="FFFFFF"/>
-        <w:spacing w:before="100" w:beforeAutospacing="1" w:after="100" w:afterAutospacing="1" w:line="300" w:lineRule="atLeast"/>
+        <w:spacing w:before="100" w:beforeAutospacing="1" w:after="0" w:line="240" w:lineRule="auto"/>
         <w:ind w:left="525"/>
         <w:rPr>
           <w:rFonts w:eastAsia="Times New Roman" w:cs="Times New Roman"/>
@@ -220,7 +221,7 @@
     <w:p>
       <w:pPr>
         <w:shd w:val="clear" w:color="auto" w:fill="FFFFFF"/>
-        <w:spacing w:after="150" w:line="341" w:lineRule="atLeast"/>
+        <w:spacing w:after="0" w:line="240" w:lineRule="auto"/>
         <w:ind w:left="360" w:right="300"/>
         <w:rPr>
           <w:rFonts w:eastAsia="Times New Roman" w:cs="Times New Roman"/>
@@ -232,7 +233,23 @@
           <w:rFonts w:eastAsia="Times New Roman" w:cs="Times New Roman"/>
           <w:color w:val="000000"/>
         </w:rPr>
-        <w:t>Visualize the time series. What are the key components of the series? (recall the four key components from our lecture).</w:t>
+        <w:t>Visualize the time series. What are the key components of the series? (</w:t>
+      </w:r>
+      <w:proofErr w:type="gramStart"/>
+      <w:r>
+        <w:rPr>
+          <w:rFonts w:eastAsia="Times New Roman" w:cs="Times New Roman"/>
+          <w:color w:val="000000"/>
+        </w:rPr>
+        <w:t>recall</w:t>
+      </w:r>
+      <w:proofErr w:type="gramEnd"/>
+      <w:r>
+        <w:rPr>
+          <w:rFonts w:eastAsia="Times New Roman" w:cs="Times New Roman"/>
+          <w:color w:val="000000"/>
+        </w:rPr>
+        <w:t xml:space="preserve"> the four key components from our lecture).</w:t>
       </w:r>
     </w:p>
     <w:p>
@@ -242,7 +259,7 @@
           <w:numId w:val="21"/>
         </w:numPr>
         <w:shd w:val="clear" w:color="auto" w:fill="FFFFFF"/>
-        <w:spacing w:before="100" w:beforeAutospacing="1" w:after="100" w:afterAutospacing="1" w:line="300" w:lineRule="atLeast"/>
+        <w:spacing w:before="100" w:beforeAutospacing="1" w:after="0" w:line="240" w:lineRule="auto"/>
         <w:ind w:left="525"/>
         <w:rPr>
           <w:rFonts w:eastAsia="Times New Roman" w:cs="Times New Roman"/>
@@ -269,7 +286,7 @@
     <w:p>
       <w:pPr>
         <w:shd w:val="clear" w:color="auto" w:fill="FFFFFF"/>
-        <w:spacing w:before="100" w:beforeAutospacing="1" w:after="100" w:afterAutospacing="1" w:line="300" w:lineRule="atLeast"/>
+        <w:spacing w:before="100" w:beforeAutospacing="1" w:after="0" w:line="240" w:lineRule="auto"/>
         <w:ind w:left="525"/>
         <w:rPr>
           <w:rFonts w:eastAsia="Times New Roman" w:cs="Times New Roman"/>
@@ -309,7 +326,7 @@
     <w:p>
       <w:pPr>
         <w:shd w:val="clear" w:color="auto" w:fill="FFFFFF"/>
-        <w:spacing w:before="100" w:beforeAutospacing="1" w:after="100" w:afterAutospacing="1" w:line="300" w:lineRule="atLeast"/>
+        <w:spacing w:before="100" w:beforeAutospacing="1" w:after="0" w:line="240" w:lineRule="auto"/>
         <w:ind w:left="525"/>
         <w:rPr>
           <w:rFonts w:eastAsia="Times New Roman" w:cs="Times New Roman"/>
@@ -332,7 +349,7 @@
           <w:numId w:val="15"/>
         </w:numPr>
         <w:shd w:val="clear" w:color="auto" w:fill="FFFFFF"/>
-        <w:spacing w:before="100" w:beforeAutospacing="1" w:after="100" w:afterAutospacing="1" w:line="300" w:lineRule="atLeast"/>
+        <w:spacing w:before="100" w:beforeAutospacing="1" w:after="0" w:line="240" w:lineRule="auto"/>
         <w:rPr>
           <w:rFonts w:eastAsia="Times New Roman" w:cs="Times New Roman"/>
           <w:color w:val="000000"/>
@@ -344,6 +361,85 @@
           <w:color w:val="000000"/>
         </w:rPr>
         <w:t>Report the RMSE and MAPE on both the training and validation data</w:t>
+      </w:r>
+    </w:p>
+    <w:p>
+      <w:pPr>
+        <w:shd w:val="clear" w:color="auto" w:fill="FFFFFF"/>
+        <w:spacing w:before="100" w:beforeAutospacing="1" w:after="0" w:line="240" w:lineRule="auto"/>
+        <w:ind w:left="1080" w:firstLine="720"/>
+        <w:rPr>
+          <w:rFonts w:eastAsia="Times New Roman" w:cs="Times New Roman"/>
+          <w:color w:val="1F497D" w:themeColor="text2"/>
+        </w:rPr>
+      </w:pPr>
+      <w:r>
+        <w:rPr>
+          <w:rFonts w:eastAsia="Times New Roman" w:cs="Times New Roman"/>
+          <w:color w:val="1F497D" w:themeColor="text2"/>
+        </w:rPr>
+        <w:t>model="MAM", alpha = 0.2, beta = 0.15, gamma = 0.05</w:t>
+      </w:r>
+    </w:p>
+    <w:p>
+      <w:pPr>
+        <w:shd w:val="clear" w:color="auto" w:fill="FFFFFF"/>
+        <w:spacing w:before="100" w:beforeAutospacing="1" w:after="0" w:line="240" w:lineRule="auto"/>
+        <w:ind w:left="360" w:firstLine="720"/>
+        <w:rPr>
+          <w:rFonts w:eastAsia="Times New Roman" w:cs="Times New Roman"/>
+          <w:color w:val="000000"/>
+        </w:rPr>
+      </w:pPr>
+      <w:r>
+        <w:rPr>
+          <w:noProof/>
+        </w:rPr>
+        <w:drawing>
+          <wp:inline distT="0" distB="0" distL="0" distR="0" wp14:anchorId="1893FBD5" wp14:editId="53E28EE9">
+            <wp:extent cx="4889773" cy="383838"/>
+            <wp:effectExtent l="0" t="0" r="0" b="0"/>
+            <wp:docPr id="7" name="Picture 7"/>
+            <wp:cNvGraphicFramePr>
+              <a:graphicFrameLocks xmlns:a="http://schemas.openxmlformats.org/drawingml/2006/main" noChangeAspect="1"/>
+            </wp:cNvGraphicFramePr>
+            <a:graphic xmlns:a="http://schemas.openxmlformats.org/drawingml/2006/main">
+              <a:graphicData uri="http://schemas.openxmlformats.org/drawingml/2006/picture">
+                <pic:pic xmlns:pic="http://schemas.openxmlformats.org/drawingml/2006/picture">
+                  <pic:nvPicPr>
+                    <pic:cNvPr id="0" name="Picture 3"/>
+                    <pic:cNvPicPr>
+                      <a:picLocks noChangeAspect="1" noChangeArrowheads="1"/>
+                    </pic:cNvPicPr>
+                  </pic:nvPicPr>
+                  <pic:blipFill>
+                    <a:blip r:embed="rId7">
+                      <a:extLst>
+                        <a:ext uri="{28A0092B-C50C-407E-A947-70E740481C1C}">
+                          <a14:useLocalDpi xmlns:a14="http://schemas.microsoft.com/office/drawing/2010/main" val="0"/>
+                        </a:ext>
+                      </a:extLst>
+                    </a:blip>
+                    <a:srcRect/>
+                    <a:stretch>
+                      <a:fillRect/>
+                    </a:stretch>
+                  </pic:blipFill>
+                  <pic:spPr bwMode="auto">
+                    <a:xfrm>
+                      <a:off x="0" y="0"/>
+                      <a:ext cx="5072518" cy="398183"/>
+                    </a:xfrm>
+                    <a:prstGeom prst="rect">
+                      <a:avLst/>
+                    </a:prstGeom>
+                    <a:noFill/>
+                  </pic:spPr>
+                </pic:pic>
+              </a:graphicData>
+            </a:graphic>
+          </wp:inline>
+        </w:drawing>
       </w:r>
     </w:p>
     <w:p>
@@ -354,7 +450,7 @@
           <w:numId w:val="15"/>
         </w:numPr>
         <w:shd w:val="clear" w:color="auto" w:fill="FFFFFF"/>
-        <w:spacing w:before="100" w:beforeAutospacing="1" w:after="100" w:afterAutospacing="1" w:line="300" w:lineRule="atLeast"/>
+        <w:spacing w:before="100" w:beforeAutospacing="1" w:after="0" w:line="240" w:lineRule="auto"/>
         <w:rPr>
           <w:rFonts w:eastAsia="Times New Roman" w:cs="Times New Roman"/>
           <w:color w:val="000000"/>
@@ -366,6 +462,70 @@
           <w:color w:val="000000"/>
         </w:rPr>
         <w:t>Include a graph that shows the original series, the prediction on the training data and the prediction on the validation data.</w:t>
+      </w:r>
+    </w:p>
+    <w:p>
+      <w:pPr>
+        <w:shd w:val="clear" w:color="auto" w:fill="FFFFFF"/>
+        <w:spacing w:before="100" w:beforeAutospacing="1" w:after="0" w:line="240" w:lineRule="auto"/>
+        <w:ind w:left="1440"/>
+        <w:rPr>
+          <w:rFonts w:eastAsia="Times New Roman" w:cs="Times New Roman"/>
+          <w:color w:val="000000"/>
+        </w:rPr>
+      </w:pPr>
+      <w:r>
+        <w:rPr>
+          <w:noProof/>
+        </w:rPr>
+        <w:drawing>
+          <wp:inline distT="0" distB="0" distL="0" distR="0" wp14:anchorId="5166577D" wp14:editId="52C8E40D">
+            <wp:extent cx="3378200" cy="2557471"/>
+            <wp:effectExtent l="0" t="0" r="0" b="0"/>
+            <wp:docPr id="9" name="Picture 9" descr="Chart, line chart, histogram&#10;&#10;Description automatically generated"/>
+            <wp:cNvGraphicFramePr>
+              <a:graphicFrameLocks xmlns:a="http://schemas.openxmlformats.org/drawingml/2006/main" noChangeAspect="1"/>
+            </wp:cNvGraphicFramePr>
+            <a:graphic xmlns:a="http://schemas.openxmlformats.org/drawingml/2006/main">
+              <a:graphicData uri="http://schemas.openxmlformats.org/drawingml/2006/picture">
+                <pic:pic xmlns:pic="http://schemas.openxmlformats.org/drawingml/2006/picture">
+                  <pic:nvPicPr>
+                    <pic:cNvPr id="9" name="Picture 9" descr="Chart, line chart, histogram&#10;&#10;Description automatically generated"/>
+                    <pic:cNvPicPr>
+                      <a:picLocks noChangeAspect="1" noChangeArrowheads="1"/>
+                    </pic:cNvPicPr>
+                  </pic:nvPicPr>
+                  <pic:blipFill>
+                    <a:blip r:embed="rId8" cstate="print">
+                      <a:extLst>
+                        <a:ext uri="{28A0092B-C50C-407E-A947-70E740481C1C}">
+                          <a14:useLocalDpi xmlns:a14="http://schemas.microsoft.com/office/drawing/2010/main" val="0"/>
+                        </a:ext>
+                      </a:extLst>
+                    </a:blip>
+                    <a:srcRect/>
+                    <a:stretch>
+                      <a:fillRect/>
+                    </a:stretch>
+                  </pic:blipFill>
+                  <pic:spPr bwMode="auto">
+                    <a:xfrm>
+                      <a:off x="0" y="0"/>
+                      <a:ext cx="3392918" cy="2568613"/>
+                    </a:xfrm>
+                    <a:prstGeom prst="rect">
+                      <a:avLst/>
+                    </a:prstGeom>
+                    <a:noFill/>
+                    <a:ln>
+                      <a:noFill/>
+                    </a:ln>
+                  </pic:spPr>
+                </pic:pic>
+              </a:graphicData>
+            </a:graphic>
+          </wp:inline>
+        </w:drawing>
       </w:r>
     </w:p>
     <w:p>
@@ -375,7 +535,7 @@
           <w:numId w:val="21"/>
         </w:numPr>
         <w:shd w:val="clear" w:color="auto" w:fill="FFFFFF"/>
-        <w:spacing w:before="100" w:beforeAutospacing="1" w:after="100" w:afterAutospacing="1" w:line="300" w:lineRule="atLeast"/>
+        <w:spacing w:before="100" w:beforeAutospacing="1" w:after="0" w:line="240" w:lineRule="auto"/>
         <w:ind w:left="525"/>
         <w:rPr>
           <w:rFonts w:eastAsia="Times New Roman" w:cs="Times New Roman"/>
@@ -388,6 +548,7 @@
           <w:color w:val="000000"/>
           <w:u w:val="single"/>
         </w:rPr>
+        <w:lastRenderedPageBreak/>
         <w:t>Data Driven Models</w:t>
       </w:r>
       <w:r>
@@ -396,21 +557,13 @@
           <w:color w:val="000000"/>
           <w:u w:val="single"/>
         </w:rPr>
-        <w:t xml:space="preserve"> – </w:t>
-      </w:r>
-      <w:r>
-        <w:rPr>
-          <w:rFonts w:eastAsia="Times New Roman" w:cs="Times New Roman"/>
-          <w:color w:val="000000"/>
-          <w:u w:val="single"/>
-        </w:rPr>
-        <w:t>Model Improvement</w:t>
+        <w:t xml:space="preserve"> – Model Improvement</w:t>
       </w:r>
     </w:p>
     <w:p>
       <w:pPr>
         <w:shd w:val="clear" w:color="auto" w:fill="FFFFFF"/>
-        <w:spacing w:before="100" w:beforeAutospacing="1" w:after="100" w:afterAutospacing="1" w:line="300" w:lineRule="atLeast"/>
+        <w:spacing w:before="100" w:beforeAutospacing="1" w:after="0" w:line="240" w:lineRule="auto"/>
         <w:ind w:left="525"/>
         <w:rPr>
           <w:rFonts w:eastAsia="Times New Roman" w:cs="Times New Roman"/>
@@ -428,7 +581,7 @@
     <w:p>
       <w:pPr>
         <w:shd w:val="clear" w:color="auto" w:fill="FFFFFF"/>
-        <w:spacing w:before="100" w:beforeAutospacing="1" w:after="100" w:afterAutospacing="1" w:line="300" w:lineRule="atLeast"/>
+        <w:spacing w:before="100" w:beforeAutospacing="1" w:after="0" w:line="240" w:lineRule="auto"/>
         <w:ind w:left="525"/>
         <w:rPr>
           <w:rFonts w:eastAsia="Times New Roman" w:cs="Times New Roman"/>
@@ -451,7 +604,7 @@
           <w:numId w:val="26"/>
         </w:numPr>
         <w:shd w:val="clear" w:color="auto" w:fill="FFFFFF"/>
-        <w:spacing w:before="100" w:beforeAutospacing="1" w:after="100" w:afterAutospacing="1" w:line="300" w:lineRule="atLeast"/>
+        <w:spacing w:before="100" w:beforeAutospacing="1" w:after="0" w:line="240" w:lineRule="auto"/>
         <w:rPr>
           <w:rFonts w:eastAsia="Times New Roman" w:cs="Times New Roman"/>
           <w:color w:val="000000"/>
@@ -479,6 +632,28 @@
           <w:color w:val="000000"/>
         </w:rPr>
         <w:t xml:space="preserve"> and other parameter settings.</w:t>
+      </w:r>
+    </w:p>
+    <w:p>
+      <w:pPr>
+        <w:pStyle w:val="ListParagraph"/>
+        <w:numPr>
+          <w:ilvl w:val="2"/>
+          <w:numId w:val="26"/>
+        </w:numPr>
+        <w:shd w:val="clear" w:color="auto" w:fill="FFFFFF"/>
+        <w:spacing w:before="100" w:beforeAutospacing="1" w:after="0" w:line="240" w:lineRule="auto"/>
+        <w:rPr>
+          <w:rFonts w:eastAsia="Times New Roman" w:cs="Times New Roman"/>
+          <w:color w:val="1F497D" w:themeColor="text2"/>
+        </w:rPr>
+      </w:pPr>
+      <w:r>
+        <w:rPr>
+          <w:rFonts w:eastAsia="Times New Roman" w:cs="Times New Roman"/>
+          <w:color w:val="1F497D" w:themeColor="text2"/>
+        </w:rPr>
+        <w:t>model="MMM", alpha = 0.16, beta = 0.16, gamma = 0.01</w:t>
       </w:r>
     </w:p>
     <w:p>
@@ -489,7 +664,7 @@
           <w:numId w:val="26"/>
         </w:numPr>
         <w:shd w:val="clear" w:color="auto" w:fill="FFFFFF"/>
-        <w:spacing w:before="100" w:beforeAutospacing="1" w:after="100" w:afterAutospacing="1" w:line="300" w:lineRule="atLeast"/>
+        <w:spacing w:before="100" w:beforeAutospacing="1" w:after="0" w:line="240" w:lineRule="auto"/>
         <w:rPr>
           <w:rFonts w:eastAsia="Times New Roman" w:cs="Times New Roman"/>
           <w:color w:val="000000"/>
@@ -501,6 +676,73 @@
           <w:color w:val="000000"/>
         </w:rPr>
         <w:t>Report the RMSE and MAPE on both the training and validation data</w:t>
+      </w:r>
+    </w:p>
+    <w:p>
+      <w:pPr>
+        <w:pStyle w:val="ListParagraph"/>
+        <w:numPr>
+          <w:ilvl w:val="2"/>
+          <w:numId w:val="26"/>
+        </w:numPr>
+        <w:shd w:val="clear" w:color="auto" w:fill="FFFFFF"/>
+        <w:spacing w:before="100" w:beforeAutospacing="1" w:after="0" w:line="240" w:lineRule="auto"/>
+        <w:rPr>
+          <w:rFonts w:eastAsia="Times New Roman" w:cs="Times New Roman"/>
+          <w:color w:val="000000"/>
+        </w:rPr>
+      </w:pPr>
+      <w:r>
+        <w:rPr>
+          <w:rFonts w:eastAsia="Times New Roman" w:cs="Times New Roman"/>
+          <w:noProof/>
+          <w:color w:val="000000"/>
+        </w:rPr>
+        <w:drawing>
+          <wp:inline distT="0" distB="0" distL="0" distR="0" wp14:anchorId="53B98D11" wp14:editId="32B031B1">
+            <wp:extent cx="3456305" cy="744359"/>
+            <wp:effectExtent l="0" t="0" r="0" b="0"/>
+            <wp:docPr id="3" name="Picture 3"/>
+            <wp:cNvGraphicFramePr>
+              <a:graphicFrameLocks xmlns:a="http://schemas.openxmlformats.org/drawingml/2006/main" noChangeAspect="1"/>
+            </wp:cNvGraphicFramePr>
+            <a:graphic xmlns:a="http://schemas.openxmlformats.org/drawingml/2006/main">
+              <a:graphicData uri="http://schemas.openxmlformats.org/drawingml/2006/picture">
+                <pic:pic xmlns:pic="http://schemas.openxmlformats.org/drawingml/2006/picture">
+                  <pic:nvPicPr>
+                    <pic:cNvPr id="0" name="Picture 2"/>
+                    <pic:cNvPicPr>
+                      <a:picLocks noChangeAspect="1" noChangeArrowheads="1"/>
+                    </pic:cNvPicPr>
+                  </pic:nvPicPr>
+                  <pic:blipFill>
+                    <a:blip r:embed="rId9">
+                      <a:extLst>
+                        <a:ext uri="{28A0092B-C50C-407E-A947-70E740481C1C}">
+                          <a14:useLocalDpi xmlns:a14="http://schemas.microsoft.com/office/drawing/2010/main" val="0"/>
+                        </a:ext>
+                      </a:extLst>
+                    </a:blip>
+                    <a:srcRect/>
+                    <a:stretch>
+                      <a:fillRect/>
+                    </a:stretch>
+                  </pic:blipFill>
+                  <pic:spPr bwMode="auto">
+                    <a:xfrm>
+                      <a:off x="0" y="0"/>
+                      <a:ext cx="3493784" cy="752431"/>
+                    </a:xfrm>
+                    <a:prstGeom prst="rect">
+                      <a:avLst/>
+                    </a:prstGeom>
+                    <a:noFill/>
+                  </pic:spPr>
+                </pic:pic>
+              </a:graphicData>
+            </a:graphic>
+          </wp:inline>
+        </w:drawing>
       </w:r>
     </w:p>
     <w:p>
@@ -511,7 +753,7 @@
           <w:numId w:val="26"/>
         </w:numPr>
         <w:shd w:val="clear" w:color="auto" w:fill="FFFFFF"/>
-        <w:spacing w:before="100" w:beforeAutospacing="1" w:after="100" w:afterAutospacing="1" w:line="300" w:lineRule="atLeast"/>
+        <w:spacing w:before="100" w:beforeAutospacing="1" w:after="0" w:line="240" w:lineRule="auto"/>
         <w:rPr>
           <w:rFonts w:eastAsia="Times New Roman" w:cs="Times New Roman"/>
           <w:color w:val="000000"/>
@@ -523,6 +765,74 @@
           <w:color w:val="000000"/>
         </w:rPr>
         <w:t>Include a graph that shows the original series, the prediction on the training data and the prediction on the validation data.</w:t>
+      </w:r>
+    </w:p>
+    <w:p>
+      <w:pPr>
+        <w:pStyle w:val="ListParagraph"/>
+        <w:numPr>
+          <w:ilvl w:val="2"/>
+          <w:numId w:val="26"/>
+        </w:numPr>
+        <w:shd w:val="clear" w:color="auto" w:fill="FFFFFF"/>
+        <w:spacing w:before="100" w:beforeAutospacing="1" w:after="0" w:line="240" w:lineRule="auto"/>
+        <w:rPr>
+          <w:rFonts w:eastAsia="Times New Roman" w:cs="Times New Roman"/>
+          <w:color w:val="000000"/>
+        </w:rPr>
+      </w:pPr>
+      <w:r>
+        <w:rPr>
+          <w:noProof/>
+        </w:rPr>
+        <w:drawing>
+          <wp:inline distT="0" distB="0" distL="0" distR="0" wp14:anchorId="096DFD2D" wp14:editId="7C547940">
+            <wp:extent cx="3824841" cy="2895600"/>
+            <wp:effectExtent l="0" t="0" r="4445" b="0"/>
+            <wp:docPr id="5" name="Picture 5" descr="Chart, line chart, histogram&#10;&#10;Description automatically generated"/>
+            <wp:cNvGraphicFramePr>
+              <a:graphicFrameLocks xmlns:a="http://schemas.openxmlformats.org/drawingml/2006/main" noChangeAspect="1"/>
+            </wp:cNvGraphicFramePr>
+            <a:graphic xmlns:a="http://schemas.openxmlformats.org/drawingml/2006/main">
+              <a:graphicData uri="http://schemas.openxmlformats.org/drawingml/2006/picture">
+                <pic:pic xmlns:pic="http://schemas.openxmlformats.org/drawingml/2006/picture">
+                  <pic:nvPicPr>
+                    <pic:cNvPr id="5" name="Picture 5" descr="Chart, line chart, histogram&#10;&#10;Description automatically generated"/>
+                    <pic:cNvPicPr>
+                      <a:picLocks noChangeAspect="1" noChangeArrowheads="1"/>
+                    </pic:cNvPicPr>
+                  </pic:nvPicPr>
+                  <pic:blipFill>
+                    <a:blip r:embed="rId10" cstate="print">
+                      <a:extLst>
+                        <a:ext uri="{28A0092B-C50C-407E-A947-70E740481C1C}">
+                          <a14:useLocalDpi xmlns:a14="http://schemas.microsoft.com/office/drawing/2010/main" val="0"/>
+                        </a:ext>
+                      </a:extLst>
+                    </a:blip>
+                    <a:srcRect/>
+                    <a:stretch>
+                      <a:fillRect/>
+                    </a:stretch>
+                  </pic:blipFill>
+                  <pic:spPr bwMode="auto">
+                    <a:xfrm>
+                      <a:off x="0" y="0"/>
+                      <a:ext cx="3836943" cy="2904762"/>
+                    </a:xfrm>
+                    <a:prstGeom prst="rect">
+                      <a:avLst/>
+                    </a:prstGeom>
+                    <a:noFill/>
+                    <a:ln>
+                      <a:noFill/>
+                    </a:ln>
+                  </pic:spPr>
+                </pic:pic>
+              </a:graphicData>
+            </a:graphic>
+          </wp:inline>
+        </w:drawing>
       </w:r>
     </w:p>
     <w:p>
@@ -532,9 +842,40 @@
           <w:ilvl w:val="1"/>
           <w:numId w:val="26"/>
         </w:numPr>
+        <w:spacing w:after="0" w:line="240" w:lineRule="auto"/>
       </w:pPr>
       <w:r>
         <w:t>Analyze the results – how would you characterize the performance?</w:t>
+      </w:r>
+    </w:p>
+    <w:p>
+      <w:pPr>
+        <w:spacing w:after="0" w:line="240" w:lineRule="auto"/>
+        <w:ind w:left="1800"/>
+        <w:rPr>
+          <w:color w:val="1F497D" w:themeColor="text2"/>
+        </w:rPr>
+      </w:pPr>
+    </w:p>
+    <w:p>
+      <w:pPr>
+        <w:spacing w:after="0" w:line="240" w:lineRule="auto"/>
+        <w:ind w:left="1800"/>
+        <w:rPr>
+          <w:color w:val="1F497D" w:themeColor="text2"/>
+        </w:rPr>
+      </w:pPr>
+      <w:r>
+        <w:rPr>
+          <w:color w:val="1F497D" w:themeColor="text2"/>
+        </w:rPr>
+        <w:t xml:space="preserve">The changes </w:t>
+      </w:r>
+      <w:r>
+        <w:rPr>
+          <w:color w:val="1F497D" w:themeColor="text2"/>
+        </w:rPr>
+        <w:t>added more slower learning from seasonality and value, slightly more frequent learning from trend. The performance sees improvement in better prediction overall.</w:t>
       </w:r>
     </w:p>
     <w:p>
@@ -544,7 +885,7 @@
           <w:numId w:val="21"/>
         </w:numPr>
         <w:shd w:val="clear" w:color="auto" w:fill="FFFFFF"/>
-        <w:spacing w:before="100" w:beforeAutospacing="1" w:after="100" w:afterAutospacing="1" w:line="300" w:lineRule="atLeast"/>
+        <w:spacing w:before="100" w:beforeAutospacing="1" w:after="0" w:line="240" w:lineRule="auto"/>
         <w:ind w:left="525"/>
         <w:rPr>
           <w:rFonts w:eastAsia="Times New Roman" w:cs="Times New Roman"/>
@@ -558,14 +899,13 @@
           <w:color w:val="000000"/>
           <w:u w:val="single"/>
         </w:rPr>
-        <w:lastRenderedPageBreak/>
         <w:t>Regression Based Models</w:t>
       </w:r>
     </w:p>
     <w:p>
       <w:pPr>
         <w:shd w:val="clear" w:color="auto" w:fill="FFFFFF"/>
-        <w:spacing w:before="100" w:beforeAutospacing="1" w:after="100" w:afterAutospacing="1" w:line="300" w:lineRule="atLeast"/>
+        <w:spacing w:before="100" w:beforeAutospacing="1" w:after="0" w:line="240" w:lineRule="auto"/>
         <w:ind w:left="525"/>
         <w:rPr>
           <w:rFonts w:ascii="Verdana" w:eastAsia="Times New Roman" w:hAnsi="Verdana" w:cs="Times New Roman"/>
@@ -637,7 +977,7 @@
           <w:numId w:val="27"/>
         </w:numPr>
         <w:shd w:val="clear" w:color="auto" w:fill="FFFFFF"/>
-        <w:spacing w:before="100" w:beforeAutospacing="1" w:after="100" w:afterAutospacing="1" w:line="300" w:lineRule="atLeast"/>
+        <w:spacing w:before="100" w:beforeAutospacing="1" w:after="0" w:line="240" w:lineRule="auto"/>
         <w:rPr>
           <w:rFonts w:ascii="Verdana" w:eastAsia="Times New Roman" w:hAnsi="Verdana" w:cs="Times New Roman"/>
           <w:color w:val="000000"/>
@@ -651,6 +991,73 @@
           <w:color w:val="000000"/>
         </w:rPr>
         <w:t>Include the plot in your assignment.</w:t>
+      </w:r>
+    </w:p>
+    <w:p>
+      <w:pPr>
+        <w:shd w:val="clear" w:color="auto" w:fill="FFFFFF"/>
+        <w:spacing w:before="100" w:beforeAutospacing="1" w:after="0" w:line="240" w:lineRule="auto"/>
+        <w:ind w:left="1080" w:firstLine="360"/>
+        <w:rPr>
+          <w:rFonts w:ascii="Verdana" w:eastAsia="Times New Roman" w:hAnsi="Verdana" w:cs="Times New Roman"/>
+          <w:color w:val="000000"/>
+          <w:sz w:val="18"/>
+          <w:szCs w:val="18"/>
+        </w:rPr>
+      </w:pPr>
+      <w:r>
+        <w:rPr>
+          <w:noProof/>
+        </w:rPr>
+        <w:lastRenderedPageBreak/>
+        <w:drawing>
+          <wp:inline distT="0" distB="0" distL="0" distR="0" wp14:anchorId="58C03AD2" wp14:editId="270FB716">
+            <wp:extent cx="3672840" cy="2780530"/>
+            <wp:effectExtent l="0" t="0" r="3810" b="1270"/>
+            <wp:docPr id="10" name="Picture 10" descr="Chart, line chart&#10;&#10;Description automatically generated"/>
+            <wp:cNvGraphicFramePr>
+              <a:graphicFrameLocks xmlns:a="http://schemas.openxmlformats.org/drawingml/2006/main" noChangeAspect="1"/>
+            </wp:cNvGraphicFramePr>
+            <a:graphic xmlns:a="http://schemas.openxmlformats.org/drawingml/2006/main">
+              <a:graphicData uri="http://schemas.openxmlformats.org/drawingml/2006/picture">
+                <pic:pic xmlns:pic="http://schemas.openxmlformats.org/drawingml/2006/picture">
+                  <pic:nvPicPr>
+                    <pic:cNvPr id="10" name="Picture 10" descr="Chart, line chart&#10;&#10;Description automatically generated"/>
+                    <pic:cNvPicPr>
+                      <a:picLocks noChangeAspect="1" noChangeArrowheads="1"/>
+                    </pic:cNvPicPr>
+                  </pic:nvPicPr>
+                  <pic:blipFill>
+                    <a:blip r:embed="rId11" cstate="print">
+                      <a:extLst>
+                        <a:ext uri="{28A0092B-C50C-407E-A947-70E740481C1C}">
+                          <a14:useLocalDpi xmlns:a14="http://schemas.microsoft.com/office/drawing/2010/main" val="0"/>
+                        </a:ext>
+                      </a:extLst>
+                    </a:blip>
+                    <a:srcRect/>
+                    <a:stretch>
+                      <a:fillRect/>
+                    </a:stretch>
+                  </pic:blipFill>
+                  <pic:spPr bwMode="auto">
+                    <a:xfrm>
+                      <a:off x="0" y="0"/>
+                      <a:ext cx="3686078" cy="2790552"/>
+                    </a:xfrm>
+                    <a:prstGeom prst="rect">
+                      <a:avLst/>
+                    </a:prstGeom>
+                    <a:noFill/>
+                    <a:ln>
+                      <a:noFill/>
+                    </a:ln>
+                  </pic:spPr>
+                </pic:pic>
+              </a:graphicData>
+            </a:graphic>
+          </wp:inline>
+        </w:drawing>
       </w:r>
     </w:p>
     <w:p>
@@ -661,7 +1068,7 @@
           <w:numId w:val="27"/>
         </w:numPr>
         <w:shd w:val="clear" w:color="auto" w:fill="FFFFFF"/>
-        <w:spacing w:before="100" w:beforeAutospacing="1" w:after="100" w:afterAutospacing="1" w:line="300" w:lineRule="atLeast"/>
+        <w:spacing w:before="100" w:beforeAutospacing="1" w:after="0" w:line="240" w:lineRule="auto"/>
         <w:rPr>
           <w:rFonts w:ascii="Verdana" w:eastAsia="Times New Roman" w:hAnsi="Verdana" w:cs="Times New Roman"/>
           <w:color w:val="000000"/>
@@ -675,6 +1082,37 @@
           <w:color w:val="000000"/>
         </w:rPr>
         <w:t>Comment on the fit.</w:t>
+      </w:r>
+    </w:p>
+    <w:p>
+      <w:pPr>
+        <w:shd w:val="clear" w:color="auto" w:fill="FFFFFF"/>
+        <w:spacing w:before="100" w:beforeAutospacing="1" w:after="0" w:line="240" w:lineRule="auto"/>
+        <w:ind w:left="1080"/>
+        <w:rPr>
+          <w:rFonts w:ascii="Verdana" w:eastAsia="Times New Roman" w:hAnsi="Verdana" w:cs="Times New Roman"/>
+          <w:color w:val="1F497D" w:themeColor="text2"/>
+          <w:sz w:val="18"/>
+          <w:szCs w:val="18"/>
+        </w:rPr>
+      </w:pPr>
+      <w:r>
+        <w:rPr>
+          <w:rFonts w:ascii="Verdana" w:eastAsia="Times New Roman" w:hAnsi="Verdana" w:cs="Times New Roman"/>
+          <w:color w:val="1F497D" w:themeColor="text2"/>
+          <w:sz w:val="18"/>
+          <w:szCs w:val="18"/>
+        </w:rPr>
+        <w:t xml:space="preserve">The regression is a linear prediction of trend while the original data seems to project </w:t>
+      </w:r>
+      <w:r>
+        <w:rPr>
+          <w:rFonts w:ascii="Verdana" w:eastAsia="Times New Roman" w:hAnsi="Verdana" w:cs="Times New Roman"/>
+          <w:color w:val="1F497D" w:themeColor="text2"/>
+          <w:sz w:val="18"/>
+          <w:szCs w:val="18"/>
+        </w:rPr>
+        <w:t>an exponential trend. The regression does not catch seasonality at all.</w:t>
       </w:r>
     </w:p>
     <w:p>
@@ -685,7 +1123,7 @@
           <w:numId w:val="27"/>
         </w:numPr>
         <w:shd w:val="clear" w:color="auto" w:fill="FFFFFF"/>
-        <w:spacing w:before="100" w:beforeAutospacing="1" w:after="100" w:afterAutospacing="1" w:line="300" w:lineRule="atLeast"/>
+        <w:spacing w:before="100" w:beforeAutospacing="1" w:after="0" w:line="240" w:lineRule="auto"/>
         <w:rPr>
           <w:rFonts w:ascii="Verdana" w:eastAsia="Times New Roman" w:hAnsi="Verdana" w:cs="Times New Roman"/>
           <w:color w:val="000000"/>
@@ -699,6 +1137,84 @@
           <w:color w:val="000000"/>
         </w:rPr>
         <w:t>Report the RMSE and MAPE and compare it to the data driven approach.</w:t>
+      </w:r>
+    </w:p>
+    <w:p>
+      <w:pPr>
+        <w:shd w:val="clear" w:color="auto" w:fill="FFFFFF"/>
+        <w:spacing w:before="100" w:beforeAutospacing="1" w:after="0" w:line="240" w:lineRule="auto"/>
+        <w:ind w:left="1080"/>
+        <w:rPr>
+          <w:rFonts w:ascii="Verdana" w:eastAsia="Times New Roman" w:hAnsi="Verdana" w:cs="Times New Roman"/>
+          <w:color w:val="000000"/>
+          <w:sz w:val="18"/>
+          <w:szCs w:val="18"/>
+        </w:rPr>
+      </w:pPr>
+      <w:r>
+        <w:rPr>
+          <w:rFonts w:ascii="Verdana" w:eastAsia="Times New Roman" w:hAnsi="Verdana" w:cs="Times New Roman"/>
+          <w:color w:val="000000"/>
+          <w:sz w:val="18"/>
+          <w:szCs w:val="18"/>
+        </w:rPr>
+        <w:drawing>
+          <wp:inline distT="0" distB="0" distL="0" distR="0" wp14:anchorId="504491B5" wp14:editId="7E0FE2C2">
+            <wp:extent cx="4953000" cy="393171"/>
+            <wp:effectExtent l="0" t="0" r="0" b="6985"/>
+            <wp:docPr id="11" name="Picture 11"/>
+            <wp:cNvGraphicFramePr>
+              <a:graphicFrameLocks xmlns:a="http://schemas.openxmlformats.org/drawingml/2006/main" noChangeAspect="1"/>
+            </wp:cNvGraphicFramePr>
+            <a:graphic xmlns:a="http://schemas.openxmlformats.org/drawingml/2006/main">
+              <a:graphicData uri="http://schemas.openxmlformats.org/drawingml/2006/picture">
+                <pic:pic xmlns:pic="http://schemas.openxmlformats.org/drawingml/2006/picture">
+                  <pic:nvPicPr>
+                    <pic:cNvPr id="1" name=""/>
+                    <pic:cNvPicPr/>
+                  </pic:nvPicPr>
+                  <pic:blipFill>
+                    <a:blip r:embed="rId12"/>
+                    <a:stretch>
+                      <a:fillRect/>
+                    </a:stretch>
+                  </pic:blipFill>
+                  <pic:spPr>
+                    <a:xfrm>
+                      <a:off x="0" y="0"/>
+                      <a:ext cx="5002623" cy="397110"/>
+                    </a:xfrm>
+                    <a:prstGeom prst="rect">
+                      <a:avLst/>
+                    </a:prstGeom>
+                  </pic:spPr>
+                </pic:pic>
+              </a:graphicData>
+            </a:graphic>
+          </wp:inline>
+        </w:drawing>
+      </w:r>
+    </w:p>
+    <w:p>
+      <w:pPr>
+        <w:shd w:val="clear" w:color="auto" w:fill="FFFFFF"/>
+        <w:spacing w:before="100" w:beforeAutospacing="1" w:after="0" w:line="240" w:lineRule="auto"/>
+        <w:ind w:left="1080"/>
+        <w:rPr>
+          <w:rFonts w:ascii="Verdana" w:eastAsia="Times New Roman" w:hAnsi="Verdana" w:cs="Times New Roman"/>
+          <w:color w:val="1F497D" w:themeColor="text2"/>
+          <w:sz w:val="18"/>
+          <w:szCs w:val="18"/>
+        </w:rPr>
+      </w:pPr>
+      <w:r>
+        <w:rPr>
+          <w:rFonts w:ascii="Verdana" w:eastAsia="Times New Roman" w:hAnsi="Verdana" w:cs="Times New Roman"/>
+          <w:color w:val="1F497D" w:themeColor="text2"/>
+          <w:sz w:val="18"/>
+          <w:szCs w:val="18"/>
+        </w:rPr>
+        <w:t>The regression line’s prediction seems to have higher error across the board compared to data driven model since it fails to incorporate seasonality and value predictions.</w:t>
       </w:r>
     </w:p>
     <w:p>
@@ -709,7 +1225,7 @@
           <w:numId w:val="27"/>
         </w:numPr>
         <w:shd w:val="clear" w:color="auto" w:fill="FFFFFF"/>
-        <w:spacing w:before="100" w:beforeAutospacing="1" w:after="100" w:afterAutospacing="1" w:line="300" w:lineRule="atLeast"/>
+        <w:spacing w:before="100" w:beforeAutospacing="1" w:after="0" w:line="240" w:lineRule="auto"/>
         <w:rPr>
           <w:rFonts w:ascii="Verdana" w:eastAsia="Times New Roman" w:hAnsi="Verdana" w:cs="Times New Roman"/>
           <w:color w:val="000000"/>
@@ -729,14 +1245,52 @@
           <w:rFonts w:eastAsia="Times New Roman" w:cs="Times New Roman"/>
           <w:color w:val="000000"/>
         </w:rPr>
-        <w:t xml:space="preserve"> if you have fully captured </w:t>
-      </w:r>
-      <w:r>
-        <w:rPr>
-          <w:rFonts w:eastAsia="Times New Roman" w:cs="Times New Roman"/>
-          <w:color w:val="000000"/>
-        </w:rPr>
-        <w:t>).</w:t>
+        <w:t xml:space="preserve"> if you have fully </w:t>
+      </w:r>
+      <w:proofErr w:type="gramStart"/>
+      <w:r>
+        <w:rPr>
+          <w:rFonts w:eastAsia="Times New Roman" w:cs="Times New Roman"/>
+          <w:color w:val="000000"/>
+        </w:rPr>
+        <w:t xml:space="preserve">captured </w:t>
+      </w:r>
+      <w:r>
+        <w:rPr>
+          <w:rFonts w:eastAsia="Times New Roman" w:cs="Times New Roman"/>
+          <w:color w:val="000000"/>
+        </w:rPr>
+        <w:t>)</w:t>
+      </w:r>
+      <w:proofErr w:type="gramEnd"/>
+      <w:r>
+        <w:rPr>
+          <w:rFonts w:eastAsia="Times New Roman" w:cs="Times New Roman"/>
+          <w:color w:val="000000"/>
+        </w:rPr>
+        <w:t>.</w:t>
+      </w:r>
+    </w:p>
+    <w:p>
+      <w:pPr>
+        <w:shd w:val="clear" w:color="auto" w:fill="FFFFFF"/>
+        <w:spacing w:before="100" w:beforeAutospacing="1" w:after="0" w:line="240" w:lineRule="auto"/>
+        <w:ind w:left="1080"/>
+        <w:rPr>
+          <w:rFonts w:ascii="Verdana" w:eastAsia="Times New Roman" w:hAnsi="Verdana" w:cs="Times New Roman"/>
+          <w:color w:val="1F497D" w:themeColor="text2"/>
+          <w:sz w:val="18"/>
+          <w:szCs w:val="18"/>
+        </w:rPr>
+      </w:pPr>
+      <w:r>
+        <w:rPr>
+          <w:rFonts w:ascii="Verdana" w:eastAsia="Times New Roman" w:hAnsi="Verdana" w:cs="Times New Roman"/>
+          <w:color w:val="1F497D" w:themeColor="text2"/>
+          <w:sz w:val="18"/>
+          <w:szCs w:val="18"/>
+        </w:rPr>
+        <w:t xml:space="preserve">For trend and seasonality prediction, Improve the fitness of the regression by replacing linear model with exponential model, and introduce more variables in the model to improve accuracy.  </w:t>
       </w:r>
     </w:p>
     <w:p>
@@ -746,7 +1300,7 @@
           <w:numId w:val="21"/>
         </w:numPr>
         <w:shd w:val="clear" w:color="auto" w:fill="FFFFFF"/>
-        <w:spacing w:before="100" w:beforeAutospacing="1" w:after="100" w:afterAutospacing="1" w:line="300" w:lineRule="atLeast"/>
+        <w:spacing w:before="100" w:beforeAutospacing="1" w:after="0" w:line="240" w:lineRule="auto"/>
         <w:ind w:left="525"/>
         <w:rPr>
           <w:rFonts w:eastAsia="Times New Roman" w:cs="Times New Roman"/>
@@ -767,7 +1321,7 @@
       <w:pPr>
         <w:pStyle w:val="ListParagraph"/>
         <w:shd w:val="clear" w:color="auto" w:fill="FFFFFF"/>
-        <w:spacing w:before="100" w:beforeAutospacing="1" w:after="100" w:afterAutospacing="1" w:line="300" w:lineRule="atLeast"/>
+        <w:spacing w:before="100" w:beforeAutospacing="1" w:after="0" w:line="240" w:lineRule="auto"/>
         <w:rPr>
           <w:rFonts w:ascii="Verdana" w:eastAsia="Times New Roman" w:hAnsi="Verdana" w:cs="Times New Roman"/>
           <w:color w:val="000000"/>
@@ -793,7 +1347,7 @@
           <w:numId w:val="21"/>
         </w:numPr>
         <w:shd w:val="clear" w:color="auto" w:fill="FFFFFF"/>
-        <w:spacing w:before="100" w:beforeAutospacing="1" w:after="100" w:afterAutospacing="1" w:line="300" w:lineRule="atLeast"/>
+        <w:spacing w:before="100" w:beforeAutospacing="1" w:after="0" w:line="240" w:lineRule="auto"/>
       </w:pPr>
       <w:r>
         <w:rPr>
@@ -811,8 +1365,9 @@
           <w:sz w:val="18"/>
           <w:szCs w:val="18"/>
         </w:rPr>
-        <w:t>? (remember to use quantitative reasoning).</w:t>
-      </w:r>
+        <w:t>? (</w:t>
+      </w:r>
+      <w:proofErr w:type="gramStart"/>
       <w:r>
         <w:rPr>
           <w:rFonts w:ascii="Verdana" w:eastAsia="Times New Roman" w:hAnsi="Verdana" w:cs="Times New Roman"/>
@@ -820,8 +1375,9 @@
           <w:sz w:val="18"/>
           <w:szCs w:val="18"/>
         </w:rPr>
-        <w:br/>
-      </w:r>
+        <w:t>remember</w:t>
+      </w:r>
+      <w:proofErr w:type="gramEnd"/>
       <w:r>
         <w:rPr>
           <w:rFonts w:ascii="Verdana" w:eastAsia="Times New Roman" w:hAnsi="Verdana" w:cs="Times New Roman"/>
@@ -829,14 +1385,39 @@
           <w:sz w:val="18"/>
           <w:szCs w:val="18"/>
         </w:rPr>
+        <w:t xml:space="preserve"> to use quantitative reasoning).</w:t>
+      </w:r>
+    </w:p>
+    <w:p>
+      <w:pPr>
+        <w:shd w:val="clear" w:color="auto" w:fill="FFFFFF"/>
+        <w:spacing w:before="100" w:beforeAutospacing="1" w:after="0" w:line="240" w:lineRule="auto"/>
+        <w:ind w:left="1080"/>
+      </w:pPr>
+      <w:r>
+        <w:rPr>
+          <w:rFonts w:ascii="Verdana" w:eastAsia="Times New Roman" w:hAnsi="Verdana" w:cs="Times New Roman"/>
+          <w:color w:val="1F497D" w:themeColor="text2"/>
+          <w:sz w:val="18"/>
+          <w:szCs w:val="18"/>
+        </w:rPr>
+        <w:t xml:space="preserve">I would choose data driven model because of lower errors, the ability to customize weight on value, trend, and seasonality learning and ability to choose additive or multiplicative approach on time series. </w:t>
+      </w:r>
+      <w:r>
+        <w:rPr>
+          <w:rFonts w:ascii="Verdana" w:eastAsia="Times New Roman" w:hAnsi="Verdana" w:cs="Times New Roman"/>
+          <w:color w:val="000000"/>
+          <w:sz w:val="18"/>
+          <w:szCs w:val="18"/>
+        </w:rPr>
         <w:br/>
       </w:r>
     </w:p>
     <w:sectPr>
-      <w:headerReference w:type="default" r:id="rId7"/>
-      <w:footerReference w:type="default" r:id="rId8"/>
-      <w:headerReference w:type="first" r:id="rId9"/>
-      <w:footerReference w:type="first" r:id="rId10"/>
+      <w:headerReference w:type="default" r:id="rId13"/>
+      <w:footerReference w:type="default" r:id="rId14"/>
+      <w:headerReference w:type="first" r:id="rId15"/>
+      <w:footerReference w:type="first" r:id="rId16"/>
       <w:pgSz w:w="12240" w:h="15840"/>
       <w:pgMar w:top="1152" w:right="1440" w:bottom="1152" w:left="1440" w:header="720" w:footer="720" w:gutter="0"/>
       <w:cols w:space="720"/>
@@ -1483,7 +2064,7 @@
         <w:rFonts w:hint="default"/>
       </w:rPr>
     </w:lvl>
-    <w:lvl w:ilvl="2" w:tentative="1">
+    <w:lvl w:ilvl="2">
       <w:start w:val="1"/>
       <w:numFmt w:val="decimal"/>
       <w:lvlText w:val="%3."/>
@@ -2660,7 +3241,7 @@
         <w:rFonts w:hint="default"/>
       </w:rPr>
     </w:lvl>
-    <w:lvl w:ilvl="2" w:tentative="1">
+    <w:lvl w:ilvl="2">
       <w:start w:val="1"/>
       <w:numFmt w:val="decimal"/>
       <w:lvlText w:val="%3."/>

</xml_diff>